<commit_message>
Inclusão do projeto Latex desenvolvimento da fundamentação teórica (acelerômetro e giroscópio), Mudança de referência (remoção dos blogs)
</commit_message>
<xml_diff>
--- a/Monografia.docx
+++ b/Monografia.docx
@@ -2473,8 +2473,6 @@
         </w:r>
       </w:hyperlink>
     </w:p>
-    <w:bookmarkStart w:id="0" w:name="_GoBack"/>
-    <w:bookmarkEnd w:id="0"/>
     <w:p>
       <w:pPr>
         <w:pStyle w:val="Sumrio2"/>
@@ -2490,96 +2488,80 @@
           <w:szCs w:val="22"/>
         </w:rPr>
       </w:pPr>
-      <w:r>
-        <w:fldChar w:fldCharType="begin"/>
-      </w:r>
-      <w:r>
-        <w:instrText xml:space="preserve"> HYPERLINK \l "_Toc460954</w:instrText>
-      </w:r>
-      <w:r>
-        <w:instrText xml:space="preserve">805" </w:instrText>
-      </w:r>
-      <w:r>
-        <w:fldChar w:fldCharType="separate"/>
-      </w:r>
-      <w:r>
-        <w:rPr>
-          <w:rStyle w:val="Hyperlink"/>
-          <w:noProof/>
-        </w:rPr>
-        <w:t>5.2.1</w:t>
-      </w:r>
-      <w:r>
-        <w:rPr>
-          <w:rFonts w:asciiTheme="minorHAnsi" w:eastAsiaTheme="minorEastAsia" w:hAnsiTheme="minorHAnsi" w:cstheme="minorBidi"/>
-          <w:smallCaps w:val="0"/>
-          <w:noProof/>
-          <w:sz w:val="22"/>
-          <w:szCs w:val="22"/>
-        </w:rPr>
-        <w:tab/>
-      </w:r>
-      <w:r>
-        <w:rPr>
-          <w:rStyle w:val="Hyperlink"/>
-          <w:noProof/>
-        </w:rPr>
-        <w:t>Computação móvel</w:t>
-      </w:r>
-      <w:r>
-        <w:rPr>
-          <w:noProof/>
-          <w:webHidden/>
-        </w:rPr>
-        <w:tab/>
-      </w:r>
-      <w:r>
-        <w:rPr>
-          <w:noProof/>
-          <w:webHidden/>
-        </w:rPr>
-        <w:fldChar w:fldCharType="begin"/>
-      </w:r>
-      <w:r>
-        <w:rPr>
-          <w:noProof/>
-          <w:webHidden/>
-        </w:rPr>
-        <w:instrText xml:space="preserve"> PAGEREF _Toc460954805 \h </w:instrText>
-      </w:r>
-      <w:r>
-        <w:rPr>
-          <w:noProof/>
-          <w:webHidden/>
-        </w:rPr>
-      </w:r>
-      <w:r>
-        <w:rPr>
-          <w:noProof/>
-          <w:webHidden/>
-        </w:rPr>
-        <w:fldChar w:fldCharType="separate"/>
-      </w:r>
-      <w:r>
-        <w:rPr>
-          <w:noProof/>
-          <w:webHidden/>
-        </w:rPr>
-        <w:t>11</w:t>
-      </w:r>
-      <w:r>
-        <w:rPr>
-          <w:noProof/>
-          <w:webHidden/>
-        </w:rPr>
-        <w:fldChar w:fldCharType="end"/>
-      </w:r>
-      <w:r>
-        <w:rPr>
-          <w:noProof/>
-        </w:rPr>
-        <w:fldChar w:fldCharType="end"/>
-      </w:r>
+      <w:hyperlink w:anchor="_Toc460954805" w:history="1">
+        <w:r>
+          <w:rPr>
+            <w:rStyle w:val="Hyperlink"/>
+            <w:noProof/>
+          </w:rPr>
+          <w:t>5.2.1</w:t>
+        </w:r>
+        <w:r>
+          <w:rPr>
+            <w:rFonts w:asciiTheme="minorHAnsi" w:eastAsiaTheme="minorEastAsia" w:hAnsiTheme="minorHAnsi" w:cstheme="minorBidi"/>
+            <w:smallCaps w:val="0"/>
+            <w:noProof/>
+            <w:sz w:val="22"/>
+            <w:szCs w:val="22"/>
+          </w:rPr>
+          <w:tab/>
+        </w:r>
+        <w:r>
+          <w:rPr>
+            <w:rStyle w:val="Hyperlink"/>
+            <w:noProof/>
+          </w:rPr>
+          <w:t>Computação móvel</w:t>
+        </w:r>
+        <w:r>
+          <w:rPr>
+            <w:noProof/>
+            <w:webHidden/>
+          </w:rPr>
+          <w:tab/>
+        </w:r>
+        <w:r>
+          <w:rPr>
+            <w:noProof/>
+            <w:webHidden/>
+          </w:rPr>
+          <w:fldChar w:fldCharType="begin"/>
+        </w:r>
+        <w:r>
+          <w:rPr>
+            <w:noProof/>
+            <w:webHidden/>
+          </w:rPr>
+          <w:instrText xml:space="preserve"> PAGEREF _Toc460954805 \h </w:instrText>
+        </w:r>
+        <w:r>
+          <w:rPr>
+            <w:noProof/>
+            <w:webHidden/>
+          </w:rPr>
+        </w:r>
+        <w:r>
+          <w:rPr>
+            <w:noProof/>
+            <w:webHidden/>
+          </w:rPr>
+          <w:fldChar w:fldCharType="separate"/>
+        </w:r>
+        <w:r>
+          <w:rPr>
+            <w:noProof/>
+            <w:webHidden/>
+          </w:rPr>
+          <w:t>11</w:t>
+        </w:r>
+        <w:r>
+          <w:rPr>
+            <w:noProof/>
+            <w:webHidden/>
+          </w:rPr>
+          <w:fldChar w:fldCharType="end"/>
+        </w:r>
+      </w:hyperlink>
     </w:p>
     <w:p>
       <w:pPr>
@@ -5298,12 +5280,12 @@
       <w:r>
         <w:br w:type="page"/>
       </w:r>
-      <w:bookmarkStart w:id="1" w:name="_Toc460954792"/>
+      <w:bookmarkStart w:id="0" w:name="_Toc460954792"/>
       <w:r>
         <w:lastRenderedPageBreak/>
         <w:t>INTRODUÇÃO</w:t>
       </w:r>
-      <w:bookmarkEnd w:id="1"/>
+      <w:bookmarkEnd w:id="0"/>
     </w:p>
     <w:p>
       <w:pPr>
@@ -5341,6 +5323,52 @@
         </w:rPr>
         <w:t>A realidade virtual vem ganhando espaço em diversas áreas como jogos, indústria e educação.</w:t>
       </w:r>
+      <w:r>
+        <w:rPr>
+          <w:rFonts w:ascii="Times New Roman" w:hAnsi="Times New Roman"/>
+        </w:rPr>
+        <w:t xml:space="preserve"> </w:t>
+      </w:r>
+      <w:r>
+        <w:rPr>
+          <w:rFonts w:ascii="Times New Roman" w:hAnsi="Times New Roman"/>
+        </w:rPr>
+        <w:t>Na área de jogos, empresas como Playstation</w:t>
+      </w:r>
+      <w:r>
+        <w:rPr>
+          <w:rFonts w:ascii="Times New Roman" w:hAnsi="Times New Roman"/>
+          <w:szCs w:val="24"/>
+        </w:rPr>
+        <w:t>®</w:t>
+      </w:r>
+      <w:r>
+        <w:rPr>
+          <w:rFonts w:ascii="Times New Roman" w:hAnsi="Times New Roman"/>
+        </w:rPr>
+        <w:t xml:space="preserve"> e </w:t>
+      </w:r>
+      <w:proofErr w:type="spellStart"/>
+      <w:r>
+        <w:rPr>
+          <w:rFonts w:ascii="Times New Roman" w:hAnsi="Times New Roman"/>
+        </w:rPr>
+        <w:t>Oculus</w:t>
+      </w:r>
+      <w:proofErr w:type="spellEnd"/>
+      <w:r>
+        <w:rPr>
+          <w:rFonts w:ascii="Times New Roman" w:hAnsi="Times New Roman"/>
+          <w:szCs w:val="24"/>
+        </w:rPr>
+        <w:t>®</w:t>
+      </w:r>
+      <w:r>
+        <w:rPr>
+          <w:rFonts w:ascii="Times New Roman" w:hAnsi="Times New Roman"/>
+        </w:rPr>
+        <w:t xml:space="preserve"> oferecem um acervo de jogos para as suas respectivas plataformas. Ao procurar por jogos em realidade virtual (RV) na Google Play, encontram-se algumas opções fornecidas por diversas empresas.</w:t>
+      </w:r>
     </w:p>
     <w:p>
       <w:pPr>
@@ -5355,41 +5383,98 @@
         <w:rPr>
           <w:rFonts w:ascii="Times New Roman" w:hAnsi="Times New Roman"/>
         </w:rPr>
-        <w:t>Na área de jogos, empresas como Playstation</w:t>
-      </w:r>
-      <w:r>
-        <w:rPr>
-          <w:rFonts w:ascii="Times New Roman" w:hAnsi="Times New Roman"/>
-          <w:szCs w:val="24"/>
-        </w:rPr>
-        <w:t>®</w:t>
-      </w:r>
-      <w:r>
-        <w:rPr>
-          <w:rFonts w:ascii="Times New Roman" w:hAnsi="Times New Roman"/>
-        </w:rPr>
-        <w:t xml:space="preserve"> e </w:t>
+        <w:t xml:space="preserve">A realidade virtual pode ser utilizada na indústria para avaliar o design de um produto antes do mesmo ser produzido. A Ford Motor </w:t>
       </w:r>
       <w:proofErr w:type="spellStart"/>
       <w:r>
         <w:rPr>
           <w:rFonts w:ascii="Times New Roman" w:hAnsi="Times New Roman"/>
         </w:rPr>
-        <w:t>Oculus</w:t>
+        <w:t>Company</w:t>
       </w:r>
       <w:proofErr w:type="spellEnd"/>
       <w:r>
         <w:rPr>
           <w:rFonts w:ascii="Times New Roman" w:hAnsi="Times New Roman"/>
-          <w:szCs w:val="24"/>
-        </w:rPr>
-        <w:t>®</w:t>
-      </w:r>
-      <w:r>
-        <w:rPr>
-          <w:rFonts w:ascii="Times New Roman" w:hAnsi="Times New Roman"/>
-        </w:rPr>
-        <w:t xml:space="preserve"> oferecem um acervo de jogos para as suas respectivas plataformas. Ao procurar por jogos em realidade virtual (RV) na Google Play, encontram-se algumas opções fornecidas por diversas empresas.</w:t>
+        </w:rPr>
+        <w:t xml:space="preserve"> é uma das empresas que utilizam a realidade virtual. “O ‘Ford </w:t>
+      </w:r>
+      <w:proofErr w:type="spellStart"/>
+      <w:r>
+        <w:rPr>
+          <w:rFonts w:ascii="Times New Roman" w:hAnsi="Times New Roman"/>
+        </w:rPr>
+        <w:t>immersive</w:t>
+      </w:r>
+      <w:proofErr w:type="spellEnd"/>
+      <w:r>
+        <w:rPr>
+          <w:rFonts w:ascii="Times New Roman" w:hAnsi="Times New Roman"/>
+        </w:rPr>
+        <w:t xml:space="preserve"> </w:t>
+      </w:r>
+      <w:proofErr w:type="spellStart"/>
+      <w:r>
+        <w:rPr>
+          <w:rFonts w:ascii="Times New Roman" w:hAnsi="Times New Roman"/>
+        </w:rPr>
+        <w:t>Vehicle</w:t>
+      </w:r>
+      <w:proofErr w:type="spellEnd"/>
+      <w:r>
+        <w:rPr>
+          <w:rFonts w:ascii="Times New Roman" w:hAnsi="Times New Roman"/>
+        </w:rPr>
+        <w:t xml:space="preserve"> </w:t>
+      </w:r>
+      <w:proofErr w:type="spellStart"/>
+      <w:r>
+        <w:rPr>
+          <w:rFonts w:ascii="Times New Roman" w:hAnsi="Times New Roman"/>
+        </w:rPr>
+        <w:t>Environment</w:t>
+      </w:r>
+      <w:proofErr w:type="spellEnd"/>
+      <w:r>
+        <w:rPr>
+          <w:rFonts w:ascii="Times New Roman" w:hAnsi="Times New Roman"/>
+        </w:rPr>
+        <w:t xml:space="preserve"> (</w:t>
+      </w:r>
+      <w:proofErr w:type="spellStart"/>
+      <w:proofErr w:type="gramStart"/>
+      <w:r>
+        <w:rPr>
+          <w:rFonts w:ascii="Times New Roman" w:hAnsi="Times New Roman"/>
+        </w:rPr>
+        <w:t>FiVE</w:t>
+      </w:r>
+      <w:proofErr w:type="spellEnd"/>
+      <w:r>
+        <w:rPr>
+          <w:rFonts w:ascii="Times New Roman" w:hAnsi="Times New Roman"/>
+        </w:rPr>
+        <w:t>)’</w:t>
+      </w:r>
+      <w:proofErr w:type="gramEnd"/>
+      <w:r>
+        <w:rPr>
+          <w:rFonts w:ascii="Times New Roman" w:hAnsi="Times New Roman"/>
+        </w:rPr>
+        <w:t xml:space="preserve"> é um sistema de </w:t>
+      </w:r>
+      <w:r>
+        <w:rPr>
+          <w:rFonts w:ascii="Times New Roman" w:hAnsi="Times New Roman"/>
+          <w:u w:val="single"/>
+        </w:rPr>
+        <w:t>realidade</w:t>
+      </w:r>
+      <w:r>
+        <w:rPr>
+          <w:rFonts w:ascii="Times New Roman" w:hAnsi="Times New Roman"/>
+        </w:rPr>
+        <w:t xml:space="preserve"> virtual altamente real e imersivo que aborda os desafios de design automotivo, engenharia e ergonomia.” (BARON, 2015, tradução nossa). Com esta tecnologia, é possível visualizar virtualmente tanto o exterior como o interior de um carro a ser produzido e avaliar aspectos de engenharia e design.</w:t>
       </w:r>
     </w:p>
     <w:p>
@@ -5405,128 +5490,29 @@
         <w:rPr>
           <w:rFonts w:ascii="Times New Roman" w:hAnsi="Times New Roman"/>
         </w:rPr>
-        <w:t xml:space="preserve">A realidade virtual pode ser utilizada na indústria para avaliar o design de um produto antes do mesmo ser produzido. A Ford Motor </w:t>
-      </w:r>
+        <w:t xml:space="preserve">Já na área da educação, a realidade virtual pode ser aplicada através de jogos educativos e aulas imersivas. Imagine uma aula de história passada no local e no tempo de um acontecimento histórico, ou uma aula de astronomia no espaço. Pesquisas como </w:t>
+      </w:r>
+      <w:bookmarkStart w:id="1" w:name="_GoBack"/>
       <w:proofErr w:type="spellStart"/>
       <w:r>
         <w:rPr>
           <w:rFonts w:ascii="Times New Roman" w:hAnsi="Times New Roman"/>
         </w:rPr>
-        <w:t>Company</w:t>
+        <w:t>Youngblut</w:t>
       </w:r>
       <w:proofErr w:type="spellEnd"/>
       <w:r>
         <w:rPr>
           <w:rFonts w:ascii="Times New Roman" w:hAnsi="Times New Roman"/>
         </w:rPr>
-        <w:t xml:space="preserve"> é uma das empresas que utilizam a realidade virtual. “O ‘Ford </w:t>
-      </w:r>
-      <w:proofErr w:type="spellStart"/>
-      <w:r>
-        <w:rPr>
-          <w:rFonts w:ascii="Times New Roman" w:hAnsi="Times New Roman"/>
-        </w:rPr>
-        <w:t>immersive</w:t>
-      </w:r>
-      <w:proofErr w:type="spellEnd"/>
-      <w:r>
-        <w:rPr>
-          <w:rFonts w:ascii="Times New Roman" w:hAnsi="Times New Roman"/>
-        </w:rPr>
         <w:t xml:space="preserve"> </w:t>
       </w:r>
-      <w:proofErr w:type="spellStart"/>
-      <w:r>
-        <w:rPr>
-          <w:rFonts w:ascii="Times New Roman" w:hAnsi="Times New Roman"/>
-        </w:rPr>
-        <w:t>Vehicle</w:t>
-      </w:r>
-      <w:proofErr w:type="spellEnd"/>
-      <w:r>
-        <w:rPr>
-          <w:rFonts w:ascii="Times New Roman" w:hAnsi="Times New Roman"/>
-        </w:rPr>
-        <w:t xml:space="preserve"> </w:t>
-      </w:r>
-      <w:proofErr w:type="spellStart"/>
-      <w:r>
-        <w:rPr>
-          <w:rFonts w:ascii="Times New Roman" w:hAnsi="Times New Roman"/>
-        </w:rPr>
-        <w:t>Environment</w:t>
-      </w:r>
-      <w:proofErr w:type="spellEnd"/>
-      <w:r>
-        <w:rPr>
-          <w:rFonts w:ascii="Times New Roman" w:hAnsi="Times New Roman"/>
-        </w:rPr>
-        <w:t xml:space="preserve"> (</w:t>
-      </w:r>
-      <w:proofErr w:type="spellStart"/>
-      <w:proofErr w:type="gramStart"/>
-      <w:r>
-        <w:rPr>
-          <w:rFonts w:ascii="Times New Roman" w:hAnsi="Times New Roman"/>
-        </w:rPr>
-        <w:t>FiVE</w:t>
-      </w:r>
-      <w:proofErr w:type="spellEnd"/>
-      <w:r>
-        <w:rPr>
-          <w:rFonts w:ascii="Times New Roman" w:hAnsi="Times New Roman"/>
-        </w:rPr>
-        <w:t>)’</w:t>
-      </w:r>
-      <w:proofErr w:type="gramEnd"/>
-      <w:r>
-        <w:rPr>
-          <w:rFonts w:ascii="Times New Roman" w:hAnsi="Times New Roman"/>
-        </w:rPr>
-        <w:t xml:space="preserve"> é um sistema de </w:t>
-      </w:r>
-      <w:r>
-        <w:rPr>
-          <w:rFonts w:ascii="Times New Roman" w:hAnsi="Times New Roman"/>
-          <w:u w:val="single"/>
-        </w:rPr>
-        <w:t>realidade</w:t>
-      </w:r>
-      <w:r>
-        <w:rPr>
-          <w:rFonts w:ascii="Times New Roman" w:hAnsi="Times New Roman"/>
-        </w:rPr>
-        <w:t xml:space="preserve"> virtual altamente real e imersivo que aborda os desafios de design automotivo, engenharia e ergonomia.” (BARON, 2015, tradução nossa). Com esta tecnologia, é possível visualizar virtualmente tanto o exterior como o interior de um carro a ser produzido e avaliar aspectos de engenharia e design.</w:t>
-      </w:r>
-    </w:p>
-    <w:p>
-      <w:pPr>
-        <w:spacing w:line="360" w:lineRule="auto"/>
-        <w:ind w:firstLine="567"/>
-        <w:jc w:val="both"/>
-        <w:rPr>
-          <w:rFonts w:ascii="Times New Roman" w:hAnsi="Times New Roman"/>
-        </w:rPr>
-      </w:pPr>
-      <w:r>
-        <w:rPr>
-          <w:rFonts w:ascii="Times New Roman" w:hAnsi="Times New Roman"/>
-        </w:rPr>
-        <w:t xml:space="preserve">Já na área da educação, a realidade virtual pode ser aplicada através de jogos educativos e aulas imersivas. Imagine uma aula de história passada no local e no tempo de um acontecimento histórico, ou uma aula de astronomia no espaço. Pesquisas como </w:t>
-      </w:r>
-      <w:proofErr w:type="spellStart"/>
-      <w:r>
-        <w:rPr>
-          <w:rFonts w:ascii="Times New Roman" w:hAnsi="Times New Roman"/>
-        </w:rPr>
-        <w:t>Youngblut</w:t>
-      </w:r>
-      <w:proofErr w:type="spellEnd"/>
-      <w:r>
-        <w:rPr>
-          <w:rFonts w:ascii="Times New Roman" w:hAnsi="Times New Roman"/>
-        </w:rPr>
-        <w:t xml:space="preserve"> (1998), </w:t>
+      <w:bookmarkEnd w:id="1"/>
+      <w:r>
+        <w:rPr>
+          <w:rFonts w:ascii="Times New Roman" w:hAnsi="Times New Roman"/>
+        </w:rPr>
+        <w:t xml:space="preserve">(1998), </w:t>
       </w:r>
       <w:proofErr w:type="spellStart"/>
       <w:r>
@@ -7853,16 +7839,7 @@
           <w:szCs w:val="24"/>
           <w:shd w:val="clear" w:color="auto" w:fill="FFFFFF"/>
         </w:rPr>
-        <w:t> </w:t>
-      </w:r>
-      <w:r>
-        <w:rPr>
-          <w:rStyle w:val="apple-converted-space"/>
-          <w:rFonts w:ascii="Times New Roman" w:hAnsi="Times New Roman"/>
-          <w:szCs w:val="24"/>
-          <w:shd w:val="clear" w:color="auto" w:fill="FFFFFF"/>
-        </w:rPr>
-        <w:t xml:space="preserve">(2015), foca nos </w:t>
+        <w:t xml:space="preserve"> (2015), foca nos </w:t>
       </w:r>
       <w:r>
         <w:rPr>
@@ -8168,16 +8145,7 @@
           <w:szCs w:val="24"/>
           <w:shd w:val="clear" w:color="auto" w:fill="FFFFFF"/>
         </w:rPr>
-        <w:t> </w:t>
-      </w:r>
-      <w:r>
-        <w:rPr>
-          <w:rStyle w:val="apple-converted-space"/>
-          <w:rFonts w:ascii="Times New Roman" w:hAnsi="Times New Roman"/>
-          <w:szCs w:val="24"/>
-          <w:shd w:val="clear" w:color="auto" w:fill="FFFFFF"/>
-        </w:rPr>
-        <w:t>(2014)</w:t>
+        <w:t> (2014)</w:t>
       </w:r>
       <w:r>
         <w:rPr>
@@ -8255,7 +8223,19 @@
           <w:rFonts w:ascii="Times New Roman" w:hAnsi="Times New Roman"/>
         </w:rPr>
         <w:lastRenderedPageBreak/>
-        <w:t xml:space="preserve">Para auxiliar o usuário a navegar através da aplicação, pode-se utilizar recursos como pontos de luz para indicar o caminho a ser seguido, além de sinalizações para indicar onde o usuário deveria olhar. A última dica do aplicativo apresentado pela Google é criar aplicações bonitas </w:t>
+        <w:t xml:space="preserve">Para auxiliar o usuário a navegar através da aplicação, pode-se utilizar recursos como pontos de luz para indicar o caminho a ser seguido, além de sinalizações para indicar onde o usuário deveria olhar. A última </w:t>
+      </w:r>
+      <w:r>
+        <w:rPr>
+          <w:rFonts w:ascii="Times New Roman" w:hAnsi="Times New Roman"/>
+        </w:rPr>
+        <w:t>recomendação</w:t>
+      </w:r>
+      <w:r>
+        <w:rPr>
+          <w:rFonts w:ascii="Times New Roman" w:hAnsi="Times New Roman"/>
+        </w:rPr>
+        <w:t xml:space="preserve"> do aplicativo apresentado pela Google é criar aplicações bonitas </w:t>
       </w:r>
       <w:r>
         <w:rPr>
@@ -9004,167 +8984,9 @@
     <w:p>
       <w:pPr>
         <w:spacing w:line="360" w:lineRule="auto"/>
-        <w:ind w:firstLine="705"/>
         <w:jc w:val="both"/>
         <w:rPr>
           <w:rFonts w:ascii="Times New Roman" w:hAnsi="Times New Roman"/>
-        </w:rPr>
-      </w:pPr>
-      <w:r>
-        <w:rPr>
-          <w:rFonts w:ascii="Times New Roman" w:hAnsi="Times New Roman"/>
-        </w:rPr>
-        <w:t>Segundo Landim (2012), o acelerômetro é formado por duas partes principais: uma mola que indica a medição de aceleração de cada movimento e uma bola que informa se houve ou não movimento de massa. A combinação de três destas peças trabalhando simultaneamente formam o acelerômetro</w:t>
-      </w:r>
-      <w:r>
-        <w:rPr>
-          <w:rFonts w:ascii="Times New Roman" w:hAnsi="Times New Roman"/>
-        </w:rPr>
-        <w:t>,</w:t>
-      </w:r>
-      <w:r>
-        <w:rPr>
-          <w:rFonts w:ascii="Times New Roman" w:hAnsi="Times New Roman"/>
-        </w:rPr>
-        <w:t xml:space="preserve"> que irá comparar as informações obtidas das peças para definir o posicionamento do aparelho com precisão. Esta ideia foi incorporada em um chip presente em muitos celulares modernos. </w:t>
-      </w:r>
-    </w:p>
-    <w:p>
-      <w:pPr>
-        <w:spacing w:line="360" w:lineRule="auto"/>
-        <w:ind w:firstLine="705"/>
-        <w:jc w:val="both"/>
-        <w:rPr>
-          <w:rFonts w:ascii="Times New Roman" w:hAnsi="Times New Roman"/>
-          <w:szCs w:val="24"/>
-        </w:rPr>
-      </w:pPr>
-      <w:r>
-        <w:rPr>
-          <w:rFonts w:ascii="Times New Roman" w:hAnsi="Times New Roman"/>
-        </w:rPr>
-        <w:t>Já os giroscópios funcionam como uma bússola indicando a posição do dispositivo no espaço</w:t>
-      </w:r>
-      <w:r>
-        <w:rPr>
-          <w:rFonts w:ascii="Times New Roman" w:hAnsi="Times New Roman"/>
-          <w:szCs w:val="24"/>
-        </w:rPr>
-        <w:t>. “</w:t>
-      </w:r>
-      <w:r>
-        <w:rPr>
-          <w:rFonts w:ascii="Times New Roman" w:hAnsi="Times New Roman"/>
-          <w:szCs w:val="24"/>
-          <w:shd w:val="clear" w:color="auto" w:fill="FFFFFF"/>
-        </w:rPr>
-        <w:t>Em</w:t>
-      </w:r>
-      <w:r>
-        <w:rPr>
-          <w:rFonts w:ascii="Times New Roman" w:hAnsi="Times New Roman"/>
-          <w:szCs w:val="24"/>
-          <w:shd w:val="clear" w:color="auto" w:fill="FFFFFF"/>
-        </w:rPr>
-        <w:t xml:space="preserve"> um celular, ele consegue detectar se você girar o aparelho no seu próprio eixo, e </w:t>
-      </w:r>
-      <w:r>
-        <w:rPr>
-          <w:rFonts w:ascii="Times New Roman" w:hAnsi="Times New Roman"/>
-          <w:szCs w:val="24"/>
-          <w:shd w:val="clear" w:color="auto" w:fill="FFFFFF"/>
-        </w:rPr>
-        <w:lastRenderedPageBreak/>
-        <w:t xml:space="preserve">saber se ele está apontado para cima ou para baixo, o que é essencial em alguns jogos de realidade aumentada, como o </w:t>
-      </w:r>
-      <w:proofErr w:type="spellStart"/>
-      <w:r>
-        <w:rPr>
-          <w:rFonts w:ascii="Times New Roman" w:hAnsi="Times New Roman"/>
-          <w:szCs w:val="24"/>
-          <w:shd w:val="clear" w:color="auto" w:fill="FFFFFF"/>
-        </w:rPr>
-        <w:t>Clandestine</w:t>
-      </w:r>
-      <w:proofErr w:type="spellEnd"/>
-      <w:r>
-        <w:rPr>
-          <w:rFonts w:ascii="Times New Roman" w:hAnsi="Times New Roman"/>
-          <w:szCs w:val="24"/>
-          <w:shd w:val="clear" w:color="auto" w:fill="FFFFFF"/>
-        </w:rPr>
-        <w:t xml:space="preserve"> </w:t>
-      </w:r>
-      <w:proofErr w:type="spellStart"/>
-      <w:r>
-        <w:rPr>
-          <w:rFonts w:ascii="Times New Roman" w:hAnsi="Times New Roman"/>
-          <w:szCs w:val="24"/>
-          <w:shd w:val="clear" w:color="auto" w:fill="FFFFFF"/>
-        </w:rPr>
-        <w:t>Anomaly</w:t>
-      </w:r>
-      <w:proofErr w:type="spellEnd"/>
-      <w:r>
-        <w:rPr>
-          <w:rFonts w:ascii="Times New Roman" w:hAnsi="Times New Roman"/>
-          <w:szCs w:val="24"/>
-          <w:shd w:val="clear" w:color="auto" w:fill="FFFFFF"/>
-        </w:rPr>
-        <w:t xml:space="preserve"> e o Pokémon </w:t>
-      </w:r>
-      <w:proofErr w:type="gramStart"/>
-      <w:r>
-        <w:rPr>
-          <w:rFonts w:ascii="Times New Roman" w:hAnsi="Times New Roman"/>
-          <w:szCs w:val="24"/>
-          <w:shd w:val="clear" w:color="auto" w:fill="FFFFFF"/>
-        </w:rPr>
-        <w:t>Go.”</w:t>
-      </w:r>
-      <w:proofErr w:type="gramEnd"/>
-      <w:r>
-        <w:rPr>
-          <w:rFonts w:ascii="Times New Roman" w:hAnsi="Times New Roman"/>
-          <w:szCs w:val="24"/>
-          <w:shd w:val="clear" w:color="auto" w:fill="FFFFFF"/>
-        </w:rPr>
-        <w:t xml:space="preserve"> (</w:t>
-      </w:r>
-      <w:proofErr w:type="spellStart"/>
-      <w:r>
-        <w:rPr>
-          <w:rFonts w:ascii="Times New Roman" w:hAnsi="Times New Roman"/>
-          <w:szCs w:val="24"/>
-          <w:shd w:val="clear" w:color="auto" w:fill="FFFFFF"/>
-        </w:rPr>
-        <w:t>Bergher</w:t>
-      </w:r>
-      <w:proofErr w:type="spellEnd"/>
-      <w:r>
-        <w:rPr>
-          <w:rFonts w:ascii="Times New Roman" w:hAnsi="Times New Roman"/>
-          <w:szCs w:val="24"/>
-          <w:shd w:val="clear" w:color="auto" w:fill="FFFFFF"/>
-        </w:rPr>
-        <w:t>, 2016)</w:t>
-      </w:r>
-      <w:r>
-        <w:rPr>
-          <w:rFonts w:ascii="Times New Roman" w:hAnsi="Times New Roman"/>
-          <w:szCs w:val="24"/>
-        </w:rPr>
-        <w:t>.</w:t>
-      </w:r>
-    </w:p>
-    <w:p>
-      <w:pPr>
-        <w:spacing w:line="360" w:lineRule="auto"/>
-        <w:ind w:firstLine="705"/>
-        <w:jc w:val="both"/>
-        <w:rPr>
-          <w:rFonts w:ascii="Times New Roman" w:hAnsi="Times New Roman"/>
-          <w:szCs w:val="24"/>
         </w:rPr>
       </w:pPr>
     </w:p>
@@ -9176,21 +8998,157 @@
           <w:numId w:val="1"/>
         </w:numPr>
       </w:pPr>
-      <w:bookmarkStart w:id="14" w:name="_Toc460954805"/>
-      <w:bookmarkEnd w:id="13"/>
-      <w:r>
-        <w:t>Computação móvel</w:t>
-      </w:r>
-      <w:bookmarkEnd w:id="14"/>
-      <w:r>
+      <w:r>
+        <w:t>Acelerômetro</w:t>
+      </w:r>
+      <w:r>
+        <w:t xml:space="preserve"> e Giroscópio</w:t>
+      </w:r>
+    </w:p>
+    <w:p>
+      <w:pPr>
+        <w:pStyle w:val="PargrafodaLista"/>
+      </w:pPr>
+    </w:p>
+    <w:p>
+      <w:pPr>
+        <w:spacing w:line="360" w:lineRule="auto"/>
+        <w:ind w:firstLine="705"/>
+        <w:jc w:val="both"/>
+        <w:rPr>
+          <w:rFonts w:ascii="Times New Roman" w:hAnsi="Times New Roman"/>
+        </w:rPr>
+      </w:pPr>
+      <w:r>
+        <w:rPr>
+          <w:rFonts w:ascii="Times New Roman" w:hAnsi="Times New Roman"/>
+        </w:rPr>
+        <w:t xml:space="preserve">Segundo </w:t>
+      </w:r>
+      <w:proofErr w:type="spellStart"/>
+      <w:r>
+        <w:rPr>
+          <w:rFonts w:ascii="Times New Roman" w:hAnsi="Times New Roman"/>
+        </w:rPr>
+        <w:t>Bergstrom</w:t>
+      </w:r>
+      <w:proofErr w:type="spellEnd"/>
+      <w:r>
+        <w:rPr>
+          <w:rFonts w:ascii="Times New Roman" w:hAnsi="Times New Roman"/>
+        </w:rPr>
+        <w:t xml:space="preserve"> e Li (2002), os sensores de inércia como os acelerômetros e os giroscópios possuem a função de converter um fenômeno físico em um sinal mensurável. </w:t>
+      </w:r>
+      <w:r>
+        <w:rPr>
+          <w:rFonts w:ascii="Times New Roman" w:hAnsi="Times New Roman"/>
+        </w:rPr>
+        <w:t>O acelerômetro é normalmente definido num plano cartesiano e mede a força cinética causada por uma aceleração linear como mostra a figura X. Já os giroscópios medem a velocidade angular de uma rotação sob seu eixo primário.</w:t>
+      </w:r>
+    </w:p>
+    <w:p>
+      <w:pPr>
+        <w:spacing w:line="360" w:lineRule="auto"/>
+        <w:ind w:firstLine="705"/>
+        <w:jc w:val="both"/>
+        <w:rPr>
+          <w:rFonts w:ascii="Times New Roman" w:hAnsi="Times New Roman"/>
+        </w:rPr>
+      </w:pPr>
+      <w:r>
+        <w:rPr>
+          <w:rFonts w:ascii="Times New Roman" w:hAnsi="Times New Roman"/>
+        </w:rPr>
+        <w:lastRenderedPageBreak/>
+        <w:t xml:space="preserve">De acordo com a empresa </w:t>
+      </w:r>
+      <w:proofErr w:type="spellStart"/>
+      <w:r>
+        <w:rPr>
+          <w:rFonts w:ascii="Times New Roman" w:hAnsi="Times New Roman"/>
+        </w:rPr>
+        <w:t>Dimensions</w:t>
+      </w:r>
+      <w:proofErr w:type="spellEnd"/>
+      <w:r>
+        <w:rPr>
+          <w:rFonts w:ascii="Times New Roman" w:hAnsi="Times New Roman"/>
+        </w:rPr>
         <w:t xml:space="preserve"> </w:t>
       </w:r>
-    </w:p>
-    <w:p/>
+      <w:proofErr w:type="spellStart"/>
+      <w:r>
+        <w:rPr>
+          <w:rFonts w:ascii="Times New Roman" w:hAnsi="Times New Roman"/>
+        </w:rPr>
+        <w:t>Engineering</w:t>
+      </w:r>
+      <w:proofErr w:type="spellEnd"/>
+      <w:r>
+        <w:rPr>
+          <w:rFonts w:ascii="Times New Roman" w:hAnsi="Times New Roman"/>
+        </w:rPr>
+        <w:t>, a aceleração</w:t>
+      </w:r>
+      <w:r>
+        <w:rPr>
+          <w:rFonts w:ascii="Times New Roman" w:hAnsi="Times New Roman"/>
+        </w:rPr>
+        <w:t xml:space="preserve"> medida pelo acelerômetro</w:t>
+      </w:r>
+      <w:r>
+        <w:rPr>
+          <w:rFonts w:ascii="Times New Roman" w:hAnsi="Times New Roman"/>
+        </w:rPr>
+        <w:t xml:space="preserve"> pode</w:t>
+      </w:r>
+      <w:r>
+        <w:rPr>
+          <w:rFonts w:ascii="Times New Roman" w:hAnsi="Times New Roman"/>
+        </w:rPr>
+        <w:t xml:space="preserve"> ser estática</w:t>
+      </w:r>
+      <w:r>
+        <w:rPr>
+          <w:rFonts w:ascii="Times New Roman" w:hAnsi="Times New Roman"/>
+        </w:rPr>
+        <w:t xml:space="preserve"> ou dinâmica</w:t>
+      </w:r>
+      <w:r>
+        <w:rPr>
+          <w:rFonts w:ascii="Times New Roman" w:hAnsi="Times New Roman"/>
+        </w:rPr>
+        <w:t xml:space="preserve">. A gravidade é um exemplo de força estática e </w:t>
+      </w:r>
+      <w:r>
+        <w:rPr>
+          <w:rFonts w:ascii="Times New Roman" w:hAnsi="Times New Roman"/>
+        </w:rPr>
+        <w:t>uma d</w:t>
+      </w:r>
+      <w:r>
+        <w:rPr>
+          <w:rFonts w:ascii="Times New Roman" w:hAnsi="Times New Roman"/>
+        </w:rPr>
+        <w:t>a</w:t>
+      </w:r>
+      <w:r>
+        <w:rPr>
+          <w:rFonts w:ascii="Times New Roman" w:hAnsi="Times New Roman"/>
+        </w:rPr>
+        <w:t>s vantagens</w:t>
+      </w:r>
+      <w:r>
+        <w:rPr>
+          <w:rFonts w:ascii="Times New Roman" w:hAnsi="Times New Roman"/>
+        </w:rPr>
+        <w:t xml:space="preserve"> de medir esta aceleração é a possibilidade de descobrir o ângulo do dispositivo em relação à terra. Já a medição da aceleração dinâmica revela em qual direção o dispositivo está se movendo. </w:t>
+      </w:r>
+    </w:p>
     <w:p>
       <w:pPr>
         <w:spacing w:line="360" w:lineRule="auto"/>
-        <w:ind w:firstLine="708"/>
+        <w:ind w:firstLine="705"/>
         <w:jc w:val="both"/>
         <w:rPr>
           <w:rFonts w:ascii="Times New Roman" w:hAnsi="Times New Roman"/>
@@ -9200,376 +9158,137 @@
         <w:rPr>
           <w:rFonts w:ascii="Times New Roman" w:hAnsi="Times New Roman"/>
         </w:rPr>
-        <w:t xml:space="preserve">Tendo em vista a popularidade e o avanço dos dispositivos móveis, é importante entender o significado de computação móvel a fim de se criar aplicações que podem ser executadas neste contexto. </w:t>
-      </w:r>
-      <w:r>
-        <w:rPr>
-          <w:rFonts w:ascii="Times New Roman" w:hAnsi="Times New Roman"/>
-        </w:rPr>
-        <w:t>Para entender o conceito de computação móvel, é preciso entender o que é mobilidade.</w:t>
+        <w:t>Quando inseridos em smartphones, o</w:t>
+      </w:r>
+      <w:r>
+        <w:rPr>
+          <w:rFonts w:ascii="Times New Roman" w:hAnsi="Times New Roman"/>
+        </w:rPr>
+        <w:t>s acelerômetros podem ser utilizados para funções diversas que vão desde realizar a rotação d</w:t>
+      </w:r>
+      <w:r>
+        <w:rPr>
+          <w:rFonts w:ascii="Times New Roman" w:hAnsi="Times New Roman"/>
+        </w:rPr>
+        <w:t xml:space="preserve">a tela </w:t>
+      </w:r>
+      <w:r>
+        <w:rPr>
+          <w:rFonts w:ascii="Times New Roman" w:hAnsi="Times New Roman"/>
+        </w:rPr>
+        <w:t xml:space="preserve">de acordo com a orientação em que </w:t>
+      </w:r>
+      <w:r>
+        <w:rPr>
+          <w:rFonts w:ascii="Times New Roman" w:hAnsi="Times New Roman"/>
+        </w:rPr>
+        <w:t xml:space="preserve">o </w:t>
+      </w:r>
+      <w:r>
+        <w:rPr>
+          <w:rFonts w:ascii="Times New Roman" w:hAnsi="Times New Roman"/>
+        </w:rPr>
+        <w:t xml:space="preserve">dispositivo </w:t>
+      </w:r>
+      <w:r>
+        <w:rPr>
+          <w:rFonts w:ascii="Times New Roman" w:hAnsi="Times New Roman"/>
+        </w:rPr>
+        <w:t xml:space="preserve">se encontra até reconhecer movimentos do usuário como o caminhar e a movimentação da cabeça. </w:t>
       </w:r>
     </w:p>
     <w:p>
       <w:pPr>
         <w:spacing w:line="360" w:lineRule="auto"/>
-        <w:ind w:firstLine="708"/>
+        <w:ind w:firstLine="705"/>
         <w:jc w:val="both"/>
         <w:rPr>
           <w:rFonts w:ascii="Times New Roman" w:hAnsi="Times New Roman"/>
-        </w:rPr>
-      </w:pPr>
-      <w:r>
-        <w:rPr>
-          <w:rFonts w:ascii="Times New Roman" w:hAnsi="Times New Roman"/>
-        </w:rPr>
-        <w:t xml:space="preserve"> “No contexto da computação móvel, mobilidade se refere ao uso pelas pessoas de dispositivos móveis portáveis funcionalmente poderosos que ofereçam a capacidade de realizar facilmente um conjunto de funções de aplicação, sendo também capazes de conectar-se, obter dados e fornecê-los a outros usuários, aplicações e sistemas</w:t>
-      </w:r>
-      <w:r>
-        <w:rPr>
-          <w:rFonts w:ascii="Times New Roman" w:hAnsi="Times New Roman"/>
+          <w:szCs w:val="24"/>
+        </w:rPr>
+      </w:pPr>
+      <w:r>
+        <w:rPr>
+          <w:rFonts w:ascii="Times New Roman" w:hAnsi="Times New Roman"/>
+        </w:rPr>
+        <w:t>Já os giroscópios funcionam como uma bússola indicando a posição do dispositivo no espaço</w:t>
+      </w:r>
+      <w:r>
+        <w:rPr>
+          <w:rFonts w:ascii="Times New Roman" w:hAnsi="Times New Roman"/>
+          <w:szCs w:val="24"/>
+        </w:rPr>
+        <w:t>.</w:t>
+      </w:r>
+      <w:r>
+        <w:rPr>
+          <w:rFonts w:ascii="Times New Roman" w:hAnsi="Times New Roman"/>
+          <w:szCs w:val="24"/>
+        </w:rPr>
+        <w:t xml:space="preserve"> Segundo a empresa </w:t>
+      </w:r>
+      <w:proofErr w:type="spellStart"/>
+      <w:r>
+        <w:rPr>
+          <w:rFonts w:ascii="Times New Roman" w:hAnsi="Times New Roman"/>
+          <w:szCs w:val="24"/>
+        </w:rPr>
+        <w:t>Android</w:t>
+      </w:r>
+      <w:proofErr w:type="spellEnd"/>
+      <w:r>
+        <w:rPr>
+          <w:rFonts w:ascii="Times New Roman" w:hAnsi="Times New Roman"/>
+          <w:szCs w:val="24"/>
+        </w:rPr>
+        <w:t xml:space="preserve"> (201X)</w:t>
+      </w:r>
+      <w:r>
+        <w:rPr>
+          <w:rFonts w:ascii="Times New Roman" w:hAnsi="Times New Roman"/>
+          <w:szCs w:val="24"/>
+        </w:rPr>
+        <w:t>, os giroscópios medem a taxa de rotação ao longo dos três eixos do sensor, onde a rotação é positiva no sentido anti-horário</w:t>
+      </w:r>
+      <w:r>
+        <w:rPr>
+          <w:rFonts w:ascii="Times New Roman" w:hAnsi="Times New Roman"/>
+          <w:szCs w:val="24"/>
         </w:rPr>
         <w:t xml:space="preserve">. </w:t>
       </w:r>
       <w:r>
         <w:rPr>
           <w:rFonts w:ascii="Times New Roman" w:hAnsi="Times New Roman"/>
-        </w:rPr>
-        <w:t>”.</w:t>
-      </w:r>
-      <w:r>
-        <w:rPr>
-          <w:rFonts w:ascii="Times New Roman" w:hAnsi="Times New Roman"/>
-        </w:rPr>
-        <w:t xml:space="preserve"> </w:t>
-      </w:r>
-      <w:r>
-        <w:rPr>
-          <w:rFonts w:ascii="Times New Roman" w:hAnsi="Times New Roman"/>
-        </w:rPr>
-        <w:t xml:space="preserve">(Lee, Schneider, </w:t>
-      </w:r>
-      <w:proofErr w:type="spellStart"/>
-      <w:r>
-        <w:rPr>
-          <w:rFonts w:ascii="Times New Roman" w:hAnsi="Times New Roman"/>
-        </w:rPr>
-        <w:t>Schell</w:t>
-      </w:r>
-      <w:proofErr w:type="spellEnd"/>
-      <w:r>
-        <w:rPr>
-          <w:rFonts w:ascii="Times New Roman" w:hAnsi="Times New Roman"/>
-        </w:rPr>
-        <w:t>, 2005).</w:t>
+          <w:szCs w:val="24"/>
+        </w:rPr>
+        <w:t xml:space="preserve">Aplicações em RV utilizam as informações do giroscópio para </w:t>
+      </w:r>
+      <w:r>
+        <w:rPr>
+          <w:rFonts w:ascii="Times New Roman" w:hAnsi="Times New Roman"/>
+          <w:szCs w:val="24"/>
+        </w:rPr>
+        <w:t>saber para onde o usuário está olhando através da rotação da cabeça.</w:t>
       </w:r>
     </w:p>
     <w:p>
       <w:pPr>
         <w:spacing w:line="360" w:lineRule="auto"/>
-        <w:ind w:firstLine="708"/>
+        <w:ind w:firstLine="705"/>
         <w:jc w:val="both"/>
         <w:rPr>
           <w:rFonts w:ascii="Times New Roman" w:hAnsi="Times New Roman"/>
-        </w:rPr>
-      </w:pPr>
-      <w:r>
-        <w:rPr>
-          <w:rFonts w:ascii="Times New Roman" w:hAnsi="Times New Roman"/>
-        </w:rPr>
-        <w:t>Com o</w:t>
-      </w:r>
-      <w:r>
-        <w:rPr>
-          <w:rFonts w:ascii="Times New Roman" w:hAnsi="Times New Roman"/>
-        </w:rPr>
-        <w:t>s</w:t>
-      </w:r>
-      <w:r>
-        <w:rPr>
-          <w:rFonts w:ascii="Times New Roman" w:hAnsi="Times New Roman"/>
-        </w:rPr>
-        <w:t xml:space="preserve"> avanço</w:t>
-      </w:r>
-      <w:r>
-        <w:rPr>
-          <w:rFonts w:ascii="Times New Roman" w:hAnsi="Times New Roman"/>
-        </w:rPr>
-        <w:t>s</w:t>
-      </w:r>
-      <w:r>
-        <w:rPr>
-          <w:rFonts w:ascii="Times New Roman" w:hAnsi="Times New Roman"/>
-        </w:rPr>
-        <w:t xml:space="preserve"> do hardware</w:t>
-      </w:r>
-      <w:r>
-        <w:rPr>
-          <w:rFonts w:ascii="Times New Roman" w:hAnsi="Times New Roman"/>
-        </w:rPr>
-        <w:t xml:space="preserve"> dos computadores</w:t>
-      </w:r>
-      <w:r>
-        <w:rPr>
-          <w:rFonts w:ascii="Times New Roman" w:hAnsi="Times New Roman"/>
-        </w:rPr>
-        <w:t xml:space="preserve">, foi possível criar aparelhos cada vez menores e, apesar dos dispositivos móveis serem portáteis, diferentes aparelhos possuem diferentes </w:t>
-      </w:r>
-      <w:r>
-        <w:rPr>
-          <w:rFonts w:ascii="Times New Roman" w:hAnsi="Times New Roman"/>
-        </w:rPr>
-        <w:t>níveis de portabilidade</w:t>
-      </w:r>
-      <w:r>
-        <w:rPr>
-          <w:rFonts w:ascii="Times New Roman" w:hAnsi="Times New Roman"/>
-        </w:rPr>
-        <w:t xml:space="preserve">. </w:t>
-      </w:r>
-      <w:r>
-        <w:rPr>
-          <w:rFonts w:ascii="Times New Roman" w:hAnsi="Times New Roman"/>
-        </w:rPr>
-        <w:t>De acordo com</w:t>
-      </w:r>
-      <w:r>
-        <w:rPr>
-          <w:rFonts w:ascii="Times New Roman" w:hAnsi="Times New Roman"/>
-        </w:rPr>
-        <w:t xml:space="preserve"> </w:t>
-      </w:r>
-      <w:r>
-        <w:rPr>
-          <w:rFonts w:ascii="Times New Roman" w:hAnsi="Times New Roman"/>
-        </w:rPr>
-        <w:t xml:space="preserve">Lee, Schneider e </w:t>
-      </w:r>
-      <w:proofErr w:type="spellStart"/>
-      <w:r>
-        <w:rPr>
-          <w:rFonts w:ascii="Times New Roman" w:hAnsi="Times New Roman"/>
-        </w:rPr>
-        <w:t>Schell</w:t>
-      </w:r>
-      <w:proofErr w:type="spellEnd"/>
-      <w:r>
-        <w:rPr>
-          <w:rFonts w:ascii="Times New Roman" w:hAnsi="Times New Roman"/>
-        </w:rPr>
-        <w:t xml:space="preserve"> (2005), a portabilidade é afetada pelos fatores tamanho e peso do dispositivo </w:t>
-      </w:r>
-      <w:r>
-        <w:rPr>
-          <w:rFonts w:ascii="Times New Roman" w:hAnsi="Times New Roman"/>
-        </w:rPr>
-        <w:t>(</w:t>
-      </w:r>
-      <w:r>
-        <w:rPr>
-          <w:rFonts w:ascii="Times New Roman" w:hAnsi="Times New Roman"/>
-        </w:rPr>
-        <w:t>considerando</w:t>
-      </w:r>
-      <w:r>
-        <w:rPr>
-          <w:rFonts w:ascii="Times New Roman" w:hAnsi="Times New Roman"/>
-        </w:rPr>
-        <w:t xml:space="preserve"> seus acessórios</w:t>
-      </w:r>
-      <w:r>
-        <w:rPr>
-          <w:rFonts w:ascii="Times New Roman" w:hAnsi="Times New Roman"/>
-        </w:rPr>
-        <w:t>)</w:t>
-      </w:r>
-      <w:r>
-        <w:rPr>
-          <w:rFonts w:ascii="Times New Roman" w:hAnsi="Times New Roman"/>
-        </w:rPr>
-        <w:t xml:space="preserve">. Logo, um smartphone que cabe em uma mão é mais portátil do que um laptop, por exemplo. </w:t>
-      </w:r>
-    </w:p>
-    <w:p>
-      <w:pPr>
-        <w:spacing w:line="360" w:lineRule="auto"/>
-        <w:ind w:firstLine="708"/>
-        <w:jc w:val="both"/>
-        <w:rPr>
-          <w:rFonts w:ascii="Times New Roman" w:hAnsi="Times New Roman"/>
-        </w:rPr>
-      </w:pPr>
-      <w:r>
-        <w:rPr>
-          <w:rFonts w:ascii="Times New Roman" w:hAnsi="Times New Roman"/>
-        </w:rPr>
-        <w:t xml:space="preserve">Contudo, além da portabilidade também é necessário levar </w:t>
-      </w:r>
-      <w:r>
-        <w:rPr>
-          <w:rFonts w:ascii="Times New Roman" w:hAnsi="Times New Roman"/>
-        </w:rPr>
-        <w:t xml:space="preserve">em consideração a usabilidade, </w:t>
-      </w:r>
-      <w:r>
-        <w:rPr>
-          <w:rFonts w:ascii="Times New Roman" w:hAnsi="Times New Roman"/>
-        </w:rPr>
-        <w:t>a funcionalidade</w:t>
-      </w:r>
-      <w:r>
-        <w:rPr>
-          <w:rFonts w:ascii="Times New Roman" w:hAnsi="Times New Roman"/>
-        </w:rPr>
-        <w:t xml:space="preserve"> e a conectividade</w:t>
-      </w:r>
-      <w:r>
-        <w:rPr>
-          <w:rFonts w:ascii="Times New Roman" w:hAnsi="Times New Roman"/>
-        </w:rPr>
-        <w:t xml:space="preserve"> dos dispositivos. Lee, Schneider e </w:t>
-      </w:r>
-      <w:proofErr w:type="spellStart"/>
-      <w:r>
-        <w:rPr>
-          <w:rFonts w:ascii="Times New Roman" w:hAnsi="Times New Roman"/>
-        </w:rPr>
-        <w:t>Schell</w:t>
-      </w:r>
-      <w:proofErr w:type="spellEnd"/>
-      <w:r>
-        <w:rPr>
-          <w:rFonts w:ascii="Times New Roman" w:hAnsi="Times New Roman"/>
-        </w:rPr>
-        <w:t xml:space="preserve"> (2005) definem a usabilidade como dependente do usuário, ambiente e as características do dispositivo enquanto </w:t>
-      </w:r>
-      <w:r>
-        <w:rPr>
-          <w:rFonts w:ascii="Times New Roman" w:hAnsi="Times New Roman"/>
-        </w:rPr>
-        <w:t xml:space="preserve">que </w:t>
-      </w:r>
-      <w:r>
-        <w:rPr>
-          <w:rFonts w:ascii="Times New Roman" w:hAnsi="Times New Roman"/>
-        </w:rPr>
-        <w:t>a funcionalidade é dividida nas categorias aplicações independentes</w:t>
-      </w:r>
-      <w:r>
-        <w:rPr>
-          <w:rFonts w:ascii="Times New Roman" w:hAnsi="Times New Roman"/>
-        </w:rPr>
-        <w:t>, ou seja, o usuário não tem contato com outro usuário ou sistema,</w:t>
-      </w:r>
-      <w:r>
-        <w:rPr>
-          <w:rFonts w:ascii="Times New Roman" w:hAnsi="Times New Roman"/>
-        </w:rPr>
-        <w:t xml:space="preserve"> e dependentes</w:t>
-      </w:r>
-      <w:r>
-        <w:rPr>
-          <w:rFonts w:ascii="Times New Roman" w:hAnsi="Times New Roman"/>
-        </w:rPr>
-        <w:t xml:space="preserve"> (é necessário conectar-se a outro usuário ou sistema). Quanto à conectividade é importante apontar que um dispositivo móvel não possui necessariamente uma conexão sem fio.</w:t>
-      </w:r>
-    </w:p>
-    <w:p>
-      <w:pPr>
-        <w:spacing w:line="360" w:lineRule="auto"/>
-        <w:ind w:firstLine="708"/>
-        <w:jc w:val="both"/>
-        <w:rPr>
-          <w:rFonts w:ascii="Times New Roman" w:hAnsi="Times New Roman"/>
-        </w:rPr>
-      </w:pPr>
-      <w:r>
-        <w:rPr>
-          <w:rFonts w:ascii="Times New Roman" w:hAnsi="Times New Roman"/>
-        </w:rPr>
-        <w:t xml:space="preserve">Quanto à usabilidade é natural que um dispositivo móvel como um laptop seja mais facilmente transportado por um adulto do que por uma criança. Assim como certos usuários não possuem facilidade para interagir com certos dispositivos. Outros fatores como a característica do ambiente e as características do dispositivo afetam na escolha do dispositivo com melhor usabilidade. </w:t>
-      </w:r>
-    </w:p>
-    <w:p>
-      <w:pPr>
-        <w:spacing w:line="360" w:lineRule="auto"/>
-        <w:ind w:firstLine="708"/>
-        <w:jc w:val="both"/>
-        <w:rPr>
-          <w:rFonts w:ascii="Times New Roman" w:hAnsi="Times New Roman"/>
-        </w:rPr>
-      </w:pPr>
-      <w:r>
-        <w:rPr>
-          <w:rFonts w:ascii="Times New Roman" w:hAnsi="Times New Roman"/>
-        </w:rPr>
-        <w:t xml:space="preserve">Em resumo, </w:t>
-      </w:r>
-      <w:r>
-        <w:rPr>
-          <w:rFonts w:ascii="Times New Roman" w:hAnsi="Times New Roman"/>
-        </w:rPr>
-        <w:t xml:space="preserve">a computação móvel é definida a partir de diversos fatores. Diferentes tipos de dispositivos móveis possuem características distintas que, apesar de serem consideradas </w:t>
-      </w:r>
-      <w:r>
-        <w:rPr>
-          <w:rFonts w:ascii="Times New Roman" w:hAnsi="Times New Roman"/>
-        </w:rPr>
-        <w:lastRenderedPageBreak/>
-        <w:t>móveis, apresentam certas diferenças que devem ser levadas em consideração para se escolher o dispositivo mais adequado para determinada aplicação.</w:t>
-      </w:r>
-    </w:p>
-    <w:p>
-      <w:pPr>
-        <w:spacing w:line="360" w:lineRule="auto"/>
-        <w:ind w:firstLine="708"/>
-        <w:jc w:val="both"/>
-        <w:rPr>
-          <w:rFonts w:ascii="Times New Roman" w:hAnsi="Times New Roman"/>
-        </w:rPr>
-      </w:pPr>
-      <w:r>
-        <w:rPr>
-          <w:rFonts w:ascii="Times New Roman" w:hAnsi="Times New Roman"/>
-        </w:rPr>
-        <w:t xml:space="preserve">Smartphones </w:t>
-      </w:r>
-      <w:r>
-        <w:rPr>
-          <w:rFonts w:ascii="Times New Roman" w:hAnsi="Times New Roman"/>
-        </w:rPr>
-        <w:t xml:space="preserve">são dispositivos móveis que </w:t>
-      </w:r>
-      <w:r>
-        <w:rPr>
-          <w:rFonts w:ascii="Times New Roman" w:hAnsi="Times New Roman"/>
-        </w:rPr>
-        <w:t xml:space="preserve">estão se tornando cada vez </w:t>
-      </w:r>
-      <w:r>
-        <w:rPr>
-          <w:rFonts w:ascii="Times New Roman" w:hAnsi="Times New Roman"/>
-        </w:rPr>
-        <w:t xml:space="preserve">menores e mais potentes. </w:t>
-      </w:r>
-      <w:r>
-        <w:rPr>
-          <w:rFonts w:ascii="Times New Roman" w:hAnsi="Times New Roman"/>
-        </w:rPr>
-        <w:t>A evolução dos smartphones permitiu a conexão de diversos dispositivos que aumentam ainda mais as possibili</w:t>
-      </w:r>
-      <w:r>
-        <w:rPr>
-          <w:rFonts w:ascii="Times New Roman" w:hAnsi="Times New Roman"/>
-        </w:rPr>
-        <w:t xml:space="preserve">dades de interação homem-máquina. A seguir, são apresentados alguns dispositivos que serão estudados neste trabalho e que podem ser utilizados como controles externos e engrandecer as possibilidades de ações em aplicações para smartphones. </w:t>
-      </w:r>
-    </w:p>
-    <w:p>
-      <w:pPr>
-        <w:spacing w:line="360" w:lineRule="auto"/>
-        <w:ind w:firstLine="708"/>
-        <w:jc w:val="both"/>
-      </w:pPr>
+          <w:szCs w:val="24"/>
+        </w:rPr>
+      </w:pPr>
+      <w:r>
+        <w:rPr>
+          <w:rFonts w:ascii="Times New Roman" w:hAnsi="Times New Roman"/>
+          <w:szCs w:val="24"/>
+        </w:rPr>
+        <w:t>https://source.android.com/devices/sensors/sensor-types.html</w:t>
+      </w:r>
     </w:p>
     <w:p>
       <w:pPr>
@@ -9579,6 +9298,409 @@
           <w:numId w:val="1"/>
         </w:numPr>
       </w:pPr>
+      <w:bookmarkStart w:id="14" w:name="_Toc460954805"/>
+      <w:bookmarkEnd w:id="13"/>
+      <w:r>
+        <w:t>Computação móvel</w:t>
+      </w:r>
+      <w:bookmarkEnd w:id="14"/>
+      <w:r>
+        <w:t xml:space="preserve"> </w:t>
+      </w:r>
+    </w:p>
+    <w:p/>
+    <w:p>
+      <w:pPr>
+        <w:spacing w:line="360" w:lineRule="auto"/>
+        <w:ind w:firstLine="708"/>
+        <w:jc w:val="both"/>
+        <w:rPr>
+          <w:rFonts w:ascii="Times New Roman" w:hAnsi="Times New Roman"/>
+        </w:rPr>
+      </w:pPr>
+      <w:r>
+        <w:rPr>
+          <w:rFonts w:ascii="Times New Roman" w:hAnsi="Times New Roman"/>
+        </w:rPr>
+        <w:t xml:space="preserve">Tendo em vista a popularidade e o avanço dos dispositivos móveis, é importante entender o significado de computação móvel a fim de se criar aplicações que podem ser executadas neste contexto. </w:t>
+      </w:r>
+      <w:r>
+        <w:rPr>
+          <w:rFonts w:ascii="Times New Roman" w:hAnsi="Times New Roman"/>
+        </w:rPr>
+        <w:t>Para entender o conceito de computação móvel, é preciso entender o que é mobilidade.</w:t>
+      </w:r>
+    </w:p>
+    <w:p>
+      <w:pPr>
+        <w:spacing w:line="360" w:lineRule="auto"/>
+        <w:ind w:firstLine="708"/>
+        <w:jc w:val="both"/>
+        <w:rPr>
+          <w:rFonts w:ascii="Times New Roman" w:hAnsi="Times New Roman"/>
+        </w:rPr>
+      </w:pPr>
+      <w:r>
+        <w:rPr>
+          <w:rFonts w:ascii="Times New Roman" w:hAnsi="Times New Roman"/>
+        </w:rPr>
+        <w:t xml:space="preserve"> “No contexto da computação móvel, mobilidade se refere ao uso pelas pessoas de dispositivos móveis portáveis funcionalmente poderosos que ofereçam a capacidade de realizar facilmente um conjunto de funções de aplicação, sendo também capazes de conectar-se, obter dados e fornecê-los a outros usuários, aplicações e sistemas</w:t>
+      </w:r>
+      <w:r>
+        <w:rPr>
+          <w:rFonts w:ascii="Times New Roman" w:hAnsi="Times New Roman"/>
+        </w:rPr>
+        <w:t xml:space="preserve">. </w:t>
+      </w:r>
+      <w:r>
+        <w:rPr>
+          <w:rFonts w:ascii="Times New Roman" w:hAnsi="Times New Roman"/>
+        </w:rPr>
+        <w:t>”.</w:t>
+      </w:r>
+      <w:r>
+        <w:rPr>
+          <w:rFonts w:ascii="Times New Roman" w:hAnsi="Times New Roman"/>
+        </w:rPr>
+        <w:t xml:space="preserve"> </w:t>
+      </w:r>
+      <w:r>
+        <w:rPr>
+          <w:rFonts w:ascii="Times New Roman" w:hAnsi="Times New Roman"/>
+        </w:rPr>
+        <w:t xml:space="preserve">(Lee, Schneider, </w:t>
+      </w:r>
+      <w:proofErr w:type="spellStart"/>
+      <w:r>
+        <w:rPr>
+          <w:rFonts w:ascii="Times New Roman" w:hAnsi="Times New Roman"/>
+        </w:rPr>
+        <w:t>Schell</w:t>
+      </w:r>
+      <w:proofErr w:type="spellEnd"/>
+      <w:r>
+        <w:rPr>
+          <w:rFonts w:ascii="Times New Roman" w:hAnsi="Times New Roman"/>
+        </w:rPr>
+        <w:t>, 2005).</w:t>
+      </w:r>
+    </w:p>
+    <w:p>
+      <w:pPr>
+        <w:spacing w:line="360" w:lineRule="auto"/>
+        <w:ind w:firstLine="708"/>
+        <w:jc w:val="both"/>
+        <w:rPr>
+          <w:rFonts w:ascii="Times New Roman" w:hAnsi="Times New Roman"/>
+        </w:rPr>
+      </w:pPr>
+      <w:r>
+        <w:rPr>
+          <w:rFonts w:ascii="Times New Roman" w:hAnsi="Times New Roman"/>
+        </w:rPr>
+        <w:t>Com o</w:t>
+      </w:r>
+      <w:r>
+        <w:rPr>
+          <w:rFonts w:ascii="Times New Roman" w:hAnsi="Times New Roman"/>
+        </w:rPr>
+        <w:t>s</w:t>
+      </w:r>
+      <w:r>
+        <w:rPr>
+          <w:rFonts w:ascii="Times New Roman" w:hAnsi="Times New Roman"/>
+        </w:rPr>
+        <w:t xml:space="preserve"> avanço</w:t>
+      </w:r>
+      <w:r>
+        <w:rPr>
+          <w:rFonts w:ascii="Times New Roman" w:hAnsi="Times New Roman"/>
+        </w:rPr>
+        <w:t>s</w:t>
+      </w:r>
+      <w:r>
+        <w:rPr>
+          <w:rFonts w:ascii="Times New Roman" w:hAnsi="Times New Roman"/>
+        </w:rPr>
+        <w:t xml:space="preserve"> do hardware</w:t>
+      </w:r>
+      <w:r>
+        <w:rPr>
+          <w:rFonts w:ascii="Times New Roman" w:hAnsi="Times New Roman"/>
+        </w:rPr>
+        <w:t xml:space="preserve"> dos computadores</w:t>
+      </w:r>
+      <w:r>
+        <w:rPr>
+          <w:rFonts w:ascii="Times New Roman" w:hAnsi="Times New Roman"/>
+        </w:rPr>
+        <w:t xml:space="preserve">, foi possível criar aparelhos cada vez menores e, apesar dos dispositivos móveis serem portáteis, diferentes aparelhos possuem diferentes </w:t>
+      </w:r>
+      <w:r>
+        <w:rPr>
+          <w:rFonts w:ascii="Times New Roman" w:hAnsi="Times New Roman"/>
+        </w:rPr>
+        <w:t>níveis de portabilidade</w:t>
+      </w:r>
+      <w:r>
+        <w:rPr>
+          <w:rFonts w:ascii="Times New Roman" w:hAnsi="Times New Roman"/>
+        </w:rPr>
+        <w:t xml:space="preserve">. </w:t>
+      </w:r>
+      <w:r>
+        <w:rPr>
+          <w:rFonts w:ascii="Times New Roman" w:hAnsi="Times New Roman"/>
+        </w:rPr>
+        <w:t>De acordo com</w:t>
+      </w:r>
+      <w:r>
+        <w:rPr>
+          <w:rFonts w:ascii="Times New Roman" w:hAnsi="Times New Roman"/>
+        </w:rPr>
+        <w:t xml:space="preserve"> </w:t>
+      </w:r>
+      <w:r>
+        <w:rPr>
+          <w:rFonts w:ascii="Times New Roman" w:hAnsi="Times New Roman"/>
+        </w:rPr>
+        <w:t xml:space="preserve">Lee, Schneider e </w:t>
+      </w:r>
+      <w:proofErr w:type="spellStart"/>
+      <w:r>
+        <w:rPr>
+          <w:rFonts w:ascii="Times New Roman" w:hAnsi="Times New Roman"/>
+        </w:rPr>
+        <w:t>Schell</w:t>
+      </w:r>
+      <w:proofErr w:type="spellEnd"/>
+      <w:r>
+        <w:rPr>
+          <w:rFonts w:ascii="Times New Roman" w:hAnsi="Times New Roman"/>
+        </w:rPr>
+        <w:t xml:space="preserve"> (2005), a portabilidade é afetada pelos fatores tamanho e peso do dispositivo </w:t>
+      </w:r>
+      <w:r>
+        <w:rPr>
+          <w:rFonts w:ascii="Times New Roman" w:hAnsi="Times New Roman"/>
+        </w:rPr>
+        <w:t>(</w:t>
+      </w:r>
+      <w:r>
+        <w:rPr>
+          <w:rFonts w:ascii="Times New Roman" w:hAnsi="Times New Roman"/>
+        </w:rPr>
+        <w:t>considerando</w:t>
+      </w:r>
+      <w:r>
+        <w:rPr>
+          <w:rFonts w:ascii="Times New Roman" w:hAnsi="Times New Roman"/>
+        </w:rPr>
+        <w:t xml:space="preserve"> seus acessórios</w:t>
+      </w:r>
+      <w:r>
+        <w:rPr>
+          <w:rFonts w:ascii="Times New Roman" w:hAnsi="Times New Roman"/>
+        </w:rPr>
+        <w:t>)</w:t>
+      </w:r>
+      <w:r>
+        <w:rPr>
+          <w:rFonts w:ascii="Times New Roman" w:hAnsi="Times New Roman"/>
+        </w:rPr>
+        <w:t xml:space="preserve">. Logo, um smartphone que cabe em uma mão é mais portátil do que um laptop, por exemplo. </w:t>
+      </w:r>
+    </w:p>
+    <w:p>
+      <w:pPr>
+        <w:spacing w:line="360" w:lineRule="auto"/>
+        <w:ind w:firstLine="708"/>
+        <w:jc w:val="both"/>
+        <w:rPr>
+          <w:rFonts w:ascii="Times New Roman" w:hAnsi="Times New Roman"/>
+        </w:rPr>
+      </w:pPr>
+      <w:r>
+        <w:rPr>
+          <w:rFonts w:ascii="Times New Roman" w:hAnsi="Times New Roman"/>
+        </w:rPr>
+        <w:t xml:space="preserve">Contudo, além da portabilidade também é necessário levar </w:t>
+      </w:r>
+      <w:r>
+        <w:rPr>
+          <w:rFonts w:ascii="Times New Roman" w:hAnsi="Times New Roman"/>
+        </w:rPr>
+        <w:t xml:space="preserve">em consideração a usabilidade, </w:t>
+      </w:r>
+      <w:r>
+        <w:rPr>
+          <w:rFonts w:ascii="Times New Roman" w:hAnsi="Times New Roman"/>
+        </w:rPr>
+        <w:t>a funcionalidade</w:t>
+      </w:r>
+      <w:r>
+        <w:rPr>
+          <w:rFonts w:ascii="Times New Roman" w:hAnsi="Times New Roman"/>
+        </w:rPr>
+        <w:t xml:space="preserve"> e a conectividade</w:t>
+      </w:r>
+      <w:r>
+        <w:rPr>
+          <w:rFonts w:ascii="Times New Roman" w:hAnsi="Times New Roman"/>
+        </w:rPr>
+        <w:t xml:space="preserve"> dos dispositivos. Lee, Schneider e </w:t>
+      </w:r>
+      <w:proofErr w:type="spellStart"/>
+      <w:r>
+        <w:rPr>
+          <w:rFonts w:ascii="Times New Roman" w:hAnsi="Times New Roman"/>
+        </w:rPr>
+        <w:t>Schell</w:t>
+      </w:r>
+      <w:proofErr w:type="spellEnd"/>
+      <w:r>
+        <w:rPr>
+          <w:rFonts w:ascii="Times New Roman" w:hAnsi="Times New Roman"/>
+        </w:rPr>
+        <w:t xml:space="preserve"> (2005) definem a usabilidade como dependente do usuário, ambiente e as características do dispositivo </w:t>
+      </w:r>
+      <w:r>
+        <w:rPr>
+          <w:rFonts w:ascii="Times New Roman" w:hAnsi="Times New Roman"/>
+        </w:rPr>
+        <w:lastRenderedPageBreak/>
+        <w:t xml:space="preserve">enquanto </w:t>
+      </w:r>
+      <w:r>
+        <w:rPr>
+          <w:rFonts w:ascii="Times New Roman" w:hAnsi="Times New Roman"/>
+        </w:rPr>
+        <w:t xml:space="preserve">que </w:t>
+      </w:r>
+      <w:r>
+        <w:rPr>
+          <w:rFonts w:ascii="Times New Roman" w:hAnsi="Times New Roman"/>
+        </w:rPr>
+        <w:t>a funcionalidade é dividida nas categorias aplicações independentes</w:t>
+      </w:r>
+      <w:r>
+        <w:rPr>
+          <w:rFonts w:ascii="Times New Roman" w:hAnsi="Times New Roman"/>
+        </w:rPr>
+        <w:t>, ou seja, o usuário não tem contato com outro usuário ou sistema,</w:t>
+      </w:r>
+      <w:r>
+        <w:rPr>
+          <w:rFonts w:ascii="Times New Roman" w:hAnsi="Times New Roman"/>
+        </w:rPr>
+        <w:t xml:space="preserve"> e dependentes</w:t>
+      </w:r>
+      <w:r>
+        <w:rPr>
+          <w:rFonts w:ascii="Times New Roman" w:hAnsi="Times New Roman"/>
+        </w:rPr>
+        <w:t xml:space="preserve"> (é necessário conectar-se a outro usuário ou sistema). Quanto à conectividade é importante apontar que um dispositivo móvel não possui necessariamente uma conexão sem fio.</w:t>
+      </w:r>
+    </w:p>
+    <w:p>
+      <w:pPr>
+        <w:spacing w:line="360" w:lineRule="auto"/>
+        <w:ind w:firstLine="708"/>
+        <w:jc w:val="both"/>
+        <w:rPr>
+          <w:rFonts w:ascii="Times New Roman" w:hAnsi="Times New Roman"/>
+        </w:rPr>
+      </w:pPr>
+      <w:r>
+        <w:rPr>
+          <w:rFonts w:ascii="Times New Roman" w:hAnsi="Times New Roman"/>
+        </w:rPr>
+        <w:t xml:space="preserve">Quanto à usabilidade é natural que um dispositivo móvel como um laptop seja mais facilmente transportado por um adulto do que por uma criança. Assim como certos usuários não possuem facilidade para interagir com certos dispositivos. Outros fatores como a característica do ambiente e as características do dispositivo afetam na escolha do dispositivo com melhor usabilidade. </w:t>
+      </w:r>
+    </w:p>
+    <w:p>
+      <w:pPr>
+        <w:spacing w:line="360" w:lineRule="auto"/>
+        <w:ind w:firstLine="708"/>
+        <w:jc w:val="both"/>
+        <w:rPr>
+          <w:rFonts w:ascii="Times New Roman" w:hAnsi="Times New Roman"/>
+        </w:rPr>
+      </w:pPr>
+      <w:r>
+        <w:rPr>
+          <w:rFonts w:ascii="Times New Roman" w:hAnsi="Times New Roman"/>
+        </w:rPr>
+        <w:t xml:space="preserve">Em resumo, </w:t>
+      </w:r>
+      <w:r>
+        <w:rPr>
+          <w:rFonts w:ascii="Times New Roman" w:hAnsi="Times New Roman"/>
+        </w:rPr>
+        <w:t>a computação móvel é definida a partir de diversos fatores. Diferentes tipos de dispositivos móveis possuem características distintas que, apesar de serem consideradas móveis, apresentam certas diferenças que devem ser levadas em consideração para se escolher o dispositivo mais adequado para determinada aplicação.</w:t>
+      </w:r>
+    </w:p>
+    <w:p>
+      <w:pPr>
+        <w:spacing w:line="360" w:lineRule="auto"/>
+        <w:ind w:firstLine="708"/>
+        <w:jc w:val="both"/>
+        <w:rPr>
+          <w:rFonts w:ascii="Times New Roman" w:hAnsi="Times New Roman"/>
+        </w:rPr>
+      </w:pPr>
+      <w:r>
+        <w:rPr>
+          <w:rFonts w:ascii="Times New Roman" w:hAnsi="Times New Roman"/>
+        </w:rPr>
+        <w:t xml:space="preserve">Smartphones </w:t>
+      </w:r>
+      <w:r>
+        <w:rPr>
+          <w:rFonts w:ascii="Times New Roman" w:hAnsi="Times New Roman"/>
+        </w:rPr>
+        <w:t xml:space="preserve">são dispositivos móveis que </w:t>
+      </w:r>
+      <w:r>
+        <w:rPr>
+          <w:rFonts w:ascii="Times New Roman" w:hAnsi="Times New Roman"/>
+        </w:rPr>
+        <w:t xml:space="preserve">estão se tornando cada vez </w:t>
+      </w:r>
+      <w:r>
+        <w:rPr>
+          <w:rFonts w:ascii="Times New Roman" w:hAnsi="Times New Roman"/>
+        </w:rPr>
+        <w:t xml:space="preserve">menores e mais potentes. </w:t>
+      </w:r>
+      <w:r>
+        <w:rPr>
+          <w:rFonts w:ascii="Times New Roman" w:hAnsi="Times New Roman"/>
+        </w:rPr>
+        <w:t>A evolução dos smartphones permitiu a conexão de diversos dispositivos que aumentam ainda mais as possibili</w:t>
+      </w:r>
+      <w:r>
+        <w:rPr>
+          <w:rFonts w:ascii="Times New Roman" w:hAnsi="Times New Roman"/>
+        </w:rPr>
+        <w:t xml:space="preserve">dades de interação homem-máquina. A seguir, são apresentados alguns dispositivos que serão estudados neste trabalho e que podem ser utilizados como controles externos e engrandecer as possibilidades de ações em aplicações para smartphones. </w:t>
+      </w:r>
+    </w:p>
+    <w:p>
+      <w:pPr>
+        <w:spacing w:line="360" w:lineRule="auto"/>
+        <w:ind w:firstLine="708"/>
+        <w:jc w:val="both"/>
+      </w:pPr>
+    </w:p>
+    <w:p>
+      <w:pPr>
+        <w:pStyle w:val="Ttulo2"/>
+        <w:numPr>
+          <w:ilvl w:val="2"/>
+          <w:numId w:val="1"/>
+        </w:numPr>
+      </w:pPr>
       <w:bookmarkStart w:id="15" w:name="_Toc460954806"/>
       <w:r>
         <w:t>CONTROLE ÍMÃ</w:t>
@@ -9619,21 +9741,127 @@
         <w:rPr>
           <w:rFonts w:ascii="Times New Roman" w:hAnsi="Times New Roman"/>
         </w:rPr>
-        <w:t xml:space="preserve">, realiza um toque na tela. De acordo com o site </w:t>
+        <w:t>, realiza um toque na tela.</w:t>
+      </w:r>
+      <w:r>
+        <w:rPr>
+          <w:rFonts w:ascii="Times New Roman" w:hAnsi="Times New Roman"/>
+        </w:rPr>
+        <w:t xml:space="preserve"> A movimentação do ímã é reconhecida como um clique devido ao </w:t>
       </w:r>
       <w:proofErr w:type="spellStart"/>
       <w:r>
         <w:rPr>
           <w:rFonts w:ascii="Times New Roman" w:hAnsi="Times New Roman"/>
         </w:rPr>
-        <w:t>TechRadar</w:t>
+        <w:t>magnetômetro</w:t>
       </w:r>
       <w:proofErr w:type="spellEnd"/>
       <w:r>
         <w:rPr>
           <w:rFonts w:ascii="Times New Roman" w:hAnsi="Times New Roman"/>
         </w:rPr>
-        <w:t xml:space="preserve"> (2014), para que este dispositivo funcione, é utilizado o sensor magnético do celular que é normalmente responsável pelas funções de bússola. Ao movimentar o ímã, o sensor capta uma mudança no campo magnético que é interpretado como um toque na tela.</w:t>
+        <w:t xml:space="preserve">, instrumento presente em vários smartphones. </w:t>
+      </w:r>
+      <w:r>
+        <w:rPr>
+          <w:rFonts w:ascii="Times New Roman" w:hAnsi="Times New Roman"/>
+        </w:rPr>
+        <w:t>“</w:t>
+      </w:r>
+      <w:proofErr w:type="spellStart"/>
+      <w:r>
+        <w:rPr>
+          <w:rFonts w:ascii="Times New Roman" w:hAnsi="Times New Roman"/>
+        </w:rPr>
+        <w:t>Magnetômetros</w:t>
+      </w:r>
+      <w:proofErr w:type="spellEnd"/>
+      <w:r>
+        <w:rPr>
+          <w:rFonts w:ascii="Times New Roman" w:hAnsi="Times New Roman"/>
+        </w:rPr>
+        <w:t xml:space="preserve"> medem o campo magnético local. Quando não existem perturbações magnéticas, o </w:t>
+      </w:r>
+      <w:proofErr w:type="spellStart"/>
+      <w:r>
+        <w:rPr>
+          <w:rFonts w:ascii="Times New Roman" w:hAnsi="Times New Roman"/>
+        </w:rPr>
+        <w:t>magnetômetro</w:t>
+      </w:r>
+      <w:proofErr w:type="spellEnd"/>
+      <w:r>
+        <w:rPr>
+          <w:rFonts w:ascii="Times New Roman" w:hAnsi="Times New Roman"/>
+        </w:rPr>
+        <w:t xml:space="preserve"> mede um vetor do campo magn</w:t>
+      </w:r>
+      <w:r>
+        <w:rPr>
+          <w:rFonts w:ascii="Times New Roman" w:hAnsi="Times New Roman"/>
+        </w:rPr>
+        <w:t>ético local constante. Este vetor aponta para o norte e pode ser utilizado para estimar posicionamento. ” (</w:t>
+      </w:r>
+      <w:proofErr w:type="spellStart"/>
+      <w:r>
+        <w:rPr>
+          <w:rFonts w:ascii="Times New Roman" w:hAnsi="Times New Roman"/>
+        </w:rPr>
+        <w:t>Kok</w:t>
+      </w:r>
+      <w:proofErr w:type="spellEnd"/>
+      <w:r>
+        <w:rPr>
+          <w:rFonts w:ascii="Times New Roman" w:hAnsi="Times New Roman"/>
+        </w:rPr>
+        <w:t xml:space="preserve"> e </w:t>
+      </w:r>
+      <w:proofErr w:type="spellStart"/>
+      <w:r>
+        <w:rPr>
+          <w:rFonts w:ascii="Times New Roman" w:hAnsi="Times New Roman"/>
+        </w:rPr>
+        <w:t>Sch</w:t>
+      </w:r>
+      <w:r>
+        <w:rPr>
+          <w:rFonts w:ascii="Times New Roman" w:hAnsi="Times New Roman"/>
+        </w:rPr>
+        <w:t>ö</w:t>
+      </w:r>
+      <w:r>
+        <w:rPr>
+          <w:rFonts w:ascii="Times New Roman" w:hAnsi="Times New Roman"/>
+        </w:rPr>
+        <w:t>n</w:t>
+      </w:r>
+      <w:proofErr w:type="spellEnd"/>
+      <w:r>
+        <w:rPr>
+          <w:rFonts w:ascii="Times New Roman" w:hAnsi="Times New Roman"/>
+        </w:rPr>
+        <w:t>, 2016). Desta forma, a</w:t>
+      </w:r>
+      <w:r>
+        <w:rPr>
+          <w:rFonts w:ascii="Times New Roman" w:hAnsi="Times New Roman"/>
+        </w:rPr>
+        <w:t xml:space="preserve">o movimentar o ímã, o </w:t>
+      </w:r>
+      <w:proofErr w:type="spellStart"/>
+      <w:r>
+        <w:rPr>
+          <w:rFonts w:ascii="Times New Roman" w:hAnsi="Times New Roman"/>
+        </w:rPr>
+        <w:t>magnetômetro</w:t>
+      </w:r>
+      <w:proofErr w:type="spellEnd"/>
+      <w:r>
+        <w:rPr>
+          <w:rFonts w:ascii="Times New Roman" w:hAnsi="Times New Roman"/>
+        </w:rPr>
+        <w:t xml:space="preserve"> capta uma mudança no campo magnético que é interpretado como um toque na tela.</w:t>
       </w:r>
     </w:p>
     <w:p>
@@ -9716,6 +9944,7 @@
         <w:rPr>
           <w:rFonts w:ascii="Times New Roman" w:hAnsi="Times New Roman"/>
         </w:rPr>
+        <w:lastRenderedPageBreak/>
         <w:t xml:space="preserve">Figura 3 – Alguns Modelos do Google </w:t>
       </w:r>
       <w:proofErr w:type="spellStart"/>
@@ -9839,7 +10068,6 @@
           <w:rFonts w:ascii="Times New Roman" w:hAnsi="Times New Roman"/>
           <w:noProof/>
         </w:rPr>
-        <w:lastRenderedPageBreak/>
         <w:drawing>
           <wp:inline distT="0" distB="0" distL="0" distR="0" wp14:anchorId="425036EB" wp14:editId="1A57BDF9">
             <wp:extent cx="5760720" cy="3296920"/>
@@ -10051,6 +10279,7 @@
       </w:pPr>
       <w:bookmarkStart w:id="16" w:name="_Toc460954807"/>
       <w:r>
+        <w:lastRenderedPageBreak/>
         <w:t>CONTROLE VIA CABO</w:t>
       </w:r>
       <w:bookmarkEnd w:id="16"/>
@@ -10304,7 +10533,6 @@
           <w:szCs w:val="24"/>
           <w:shd w:val="clear" w:color="auto" w:fill="FFFFFF"/>
         </w:rPr>
-        <w:lastRenderedPageBreak/>
         <w:t>Exemplos de dispositivos compatíveis são controles da Playstation</w:t>
       </w:r>
       <w:r>
@@ -10517,7 +10745,7 @@
           <w:sz w:val="22"/>
           <w:szCs w:val="22"/>
         </w:rPr>
-        <w:t>Bluetooth é um padrão global de comunicação sem fio e de baixo consumo de energia que permite a transmissão de dados entre dispositivos, desde que um esteja próximo do outro. Uma combinação de hardware e software é utilizada para permitir que este procedimento ocorra entre os mais variados tipos de aparelhos. A transmissão de dados é feita por meio de radiofrequência, permitindo que um dispositivo detecte o outro independente de suas posições, sendo necessário apenas que ambos estejam dentro do limite de proximidade (a princípio, quanto mais perto um do outro, melhor).</w:t>
+        <w:t xml:space="preserve">Bluetooth é um padrão global de comunicação sem fio e de baixo consumo de energia que permite a transmissão de dados entre dispositivos, </w:t>
       </w:r>
       <w:r>
         <w:rPr>
@@ -10525,6 +10753,15 @@
           <w:sz w:val="22"/>
           <w:szCs w:val="22"/>
         </w:rPr>
+        <w:lastRenderedPageBreak/>
+        <w:t>desde que um esteja próximo do outro. Uma combinação de hardware e software é utilizada para permitir que este procedimento ocorra entre os mais variados tipos de aparelhos. A transmissão de dados é feita por meio de radiofrequência, permitindo que um dispositivo detecte o outro independente de suas posições, sendo necessário apenas que ambos estejam dentro do limite de proximidade (a princípio, quanto mais perto um do outro, melhor).</w:t>
+      </w:r>
+      <w:r>
+        <w:rPr>
+          <w:rFonts w:ascii="Times New Roman" w:hAnsi="Times New Roman"/>
+          <w:sz w:val="22"/>
+          <w:szCs w:val="22"/>
+        </w:rPr>
         <w:t xml:space="preserve"> (ALECRIM, 2008).</w:t>
       </w:r>
     </w:p>
@@ -10568,7 +10805,6 @@
           <w:rFonts w:ascii="Times New Roman" w:hAnsi="Times New Roman"/>
           <w:szCs w:val="24"/>
         </w:rPr>
-        <w:lastRenderedPageBreak/>
         <w:tab/>
         <w:t xml:space="preserve">O outro dispositivo a ser utilizado será um Wii Remote (controle que acompanha o console Nintendo Wii®). Este controle pode ser visualizado na Figura 7. De acordo com </w:t>
       </w:r>
@@ -10803,7 +11039,15 @@
           <w:rFonts w:ascii="Times New Roman" w:hAnsi="Times New Roman"/>
           <w:color w:val="auto"/>
         </w:rPr>
-        <w:t>A Figura 8 apresenta um diagrama com os principais elementos deste projeto de pesquisa. As elipses representam temas ou assuntos. Os retângulos com cantos arredondados, atividades. As setas representam as relações entre diferentes elementos. O cilindro representa uma base de dados de artigos científicos.</w:t>
+        <w:t xml:space="preserve">A Figura 8 apresenta um diagrama com os principais elementos deste projeto de pesquisa. As elipses representam temas ou assuntos. Os retângulos com cantos arredondados, </w:t>
+      </w:r>
+      <w:r>
+        <w:rPr>
+          <w:rFonts w:ascii="Times New Roman" w:hAnsi="Times New Roman"/>
+          <w:color w:val="auto"/>
+        </w:rPr>
+        <w:lastRenderedPageBreak/>
+        <w:t>atividades. As setas representam as relações entre diferentes elementos. O cilindro representa uma base de dados de artigos científicos.</w:t>
       </w:r>
     </w:p>
     <w:p>
@@ -10854,7 +11098,6 @@
           <w:noProof/>
           <w:color w:val="auto"/>
         </w:rPr>
-        <w:lastRenderedPageBreak/>
         <w:drawing>
           <wp:inline distT="0" distB="0" distL="0" distR="0" wp14:anchorId="164348B1" wp14:editId="2E485B8F">
             <wp:extent cx="4629150" cy="6410325"/>
@@ -10967,6 +11210,7 @@
           <w:rFonts w:ascii="Times New Roman" w:hAnsi="Times New Roman"/>
           <w:color w:val="auto"/>
         </w:rPr>
+        <w:lastRenderedPageBreak/>
         <w:t xml:space="preserve">A segunda etapa (Preparação do ambiente operacional), envolve a escolha das tecnologias a serem utilizadas com base na exequibilidade do projeto e da acessibilidade das ferramentas, ou seja, devem ser capazes de proporcionar as vias necessárias para o êxito do projeto preferencialmente de forma gratuita e com documentação clara. </w:t>
       </w:r>
     </w:p>
@@ -10985,7 +11229,6 @@
           <w:rFonts w:ascii="Times New Roman" w:hAnsi="Times New Roman"/>
           <w:color w:val="auto"/>
         </w:rPr>
-        <w:lastRenderedPageBreak/>
         <w:t>Na terceira fase do projeto (Avaliação e escolha dos controles físicos), será feita a comparação de três tipos de controles: via cabo, Bluetooth e magnético. Para isso, será utilizada uma aplicação em RV de demonstração fornecida pela Google.</w:t>
       </w:r>
     </w:p>
@@ -11084,17 +11327,74 @@
     </w:p>
     <w:p>
       <w:pPr>
+        <w:ind w:left="705"/>
+      </w:pPr>
+      <w:hyperlink r:id="rId18" w:history="1">
+        <w:r>
+          <w:rPr>
+            <w:rStyle w:val="Hyperlink"/>
+          </w:rPr>
+          <w:t>https://unity3d.com/pt/public-relations</w:t>
+        </w:r>
+      </w:hyperlink>
+    </w:p>
+    <w:p>
+      <w:pPr>
+        <w:ind w:left="705"/>
+      </w:pPr>
+      <w:hyperlink r:id="rId19" w:history="1">
+        <w:r>
+          <w:rPr>
+            <w:rStyle w:val="Hyperlink"/>
+          </w:rPr>
+          <w:t>https://docs.unity3d.com/Manual/VROverview.html</w:t>
+        </w:r>
+      </w:hyperlink>
+    </w:p>
+    <w:p>
+      <w:pPr>
+        <w:ind w:left="705"/>
+      </w:pPr>
+      <w:r>
+        <w:t>https://unity3d.com/pt/unity</w:t>
+      </w:r>
+    </w:p>
+    <w:p>
+      <w:pPr>
         <w:pStyle w:val="Ttulo2"/>
+        <w:numPr>
+          <w:ilvl w:val="1"/>
+          <w:numId w:val="1"/>
+        </w:numPr>
       </w:pPr>
       <w:bookmarkStart w:id="21" w:name="_Toc460954812"/>
       <w:r>
-        <w:t>7.2</w:t>
-      </w:r>
-      <w:r>
-        <w:tab/>
         <w:t>SDK DO ANDROID</w:t>
       </w:r>
       <w:bookmarkEnd w:id="21"/>
+    </w:p>
+    <w:p>
+      <w:pPr>
+        <w:pStyle w:val="PargrafodaLista"/>
+        <w:ind w:left="705"/>
+      </w:pPr>
+      <w:hyperlink r:id="rId20" w:history="1">
+        <w:r>
+          <w:rPr>
+            <w:rStyle w:val="Hyperlink"/>
+          </w:rPr>
+          <w:t>https://developers.google.com/vr/unity/</w:t>
+        </w:r>
+      </w:hyperlink>
+    </w:p>
+    <w:p>
+      <w:pPr>
+        <w:pStyle w:val="PargrafodaLista"/>
+        <w:ind w:left="705"/>
+      </w:pPr>
+      <w:r>
+        <w:t>https://developer.android.com/guide/components/fundamentals.html</w:t>
+      </w:r>
     </w:p>
     <w:p>
       <w:pPr>
@@ -11135,6 +11435,7 @@
       </w:pPr>
       <w:bookmarkStart w:id="24" w:name="_Toc460954815"/>
       <w:r>
+        <w:lastRenderedPageBreak/>
         <w:t>A APLICAÇÃO</w:t>
       </w:r>
       <w:bookmarkEnd w:id="24"/>
@@ -11253,7 +11554,6 @@
       </w:pPr>
       <w:bookmarkStart w:id="32" w:name="_Toc460954823"/>
       <w:r>
-        <w:lastRenderedPageBreak/>
         <w:t>ANÁLISE DOS CONTROLES</w:t>
       </w:r>
       <w:bookmarkEnd w:id="32"/>
@@ -11539,6 +11839,7 @@
           <w:szCs w:val="24"/>
           <w:lang w:val="en-CA"/>
         </w:rPr>
+        <w:lastRenderedPageBreak/>
         <w:t xml:space="preserve">BARON, Elizabeth. </w:t>
       </w:r>
       <w:r>
@@ -12113,7 +12414,6 @@
           <w:color w:val="auto"/>
           <w:szCs w:val="24"/>
         </w:rPr>
-        <w:lastRenderedPageBreak/>
         <w:t>COUTINHO, Dário</w:t>
       </w:r>
       <w:r>
@@ -12834,6 +13134,7 @@
           <w:color w:val="auto"/>
           <w:szCs w:val="24"/>
         </w:rPr>
+        <w:lastRenderedPageBreak/>
         <w:t xml:space="preserve">MERCADO LIVRE. </w:t>
       </w:r>
       <w:r>
@@ -13159,7 +13460,7 @@
     </w:p>
     <w:p/>
     <w:sectPr>
-      <w:headerReference w:type="default" r:id="rId18"/>
+      <w:headerReference w:type="default" r:id="rId21"/>
       <w:pgSz w:w="11907" w:h="16840" w:code="9"/>
       <w:pgMar w:top="1701" w:right="1134" w:bottom="1134" w:left="1701" w:header="709" w:footer="709" w:gutter="0"/>
       <w:cols w:space="708"/>

</xml_diff>